<commit_message>
Fixed MetroMapParser ... maybe
</commit_message>
<xml_diff>
--- a/Class roles and brief description.docx
+++ b/Class roles and brief description.docx
@@ -7,85 +7,567 @@
         <w:spacing w:after="0" w:line="240" w:lineRule="auto"/>
         <w:rPr>
           <w:rFonts w:ascii="Times New Roman" w:eastAsia="Times New Roman" w:hAnsi="Symbol" w:cs="Times New Roman"/>
-          <w:sz w:val="24"/>
-          <w:szCs w:val="24"/>
-          <w:u w:val="single"/>
-          <w:lang w:eastAsia="en-GB"/>
-        </w:rPr>
-      </w:pPr>
-      <w:r>
-        <w:rPr>
-          <w:rFonts w:ascii="Times New Roman" w:eastAsia="Times New Roman" w:hAnsi="Symbol" w:cs="Times New Roman"/>
-          <w:sz w:val="24"/>
-          <w:szCs w:val="24"/>
-          <w:u w:val="single"/>
-          <w:lang w:eastAsia="en-GB"/>
-        </w:rPr>
-        <w:t>Class r</w:t>
-      </w:r>
-      <w:r>
-        <w:rPr>
-          <w:rFonts w:ascii="Times New Roman" w:eastAsia="Times New Roman" w:hAnsi="Symbol" w:cs="Times New Roman"/>
-          <w:sz w:val="24"/>
-          <w:szCs w:val="24"/>
-          <w:u w:val="single"/>
-          <w:lang w:eastAsia="en-GB"/>
-        </w:rPr>
-        <w:t>oles</w:t>
-      </w:r>
-      <w:r>
-        <w:rPr>
-          <w:rFonts w:ascii="Times New Roman" w:eastAsia="Times New Roman" w:hAnsi="Symbol" w:cs="Times New Roman"/>
-          <w:sz w:val="24"/>
-          <w:szCs w:val="24"/>
-          <w:u w:val="single"/>
-          <w:lang w:eastAsia="en-GB"/>
-        </w:rPr>
-        <w:t xml:space="preserve"> and brief description</w:t>
-      </w:r>
-    </w:p>
-    <w:p>
-      <w:pPr>
-        <w:spacing w:after="0" w:line="240" w:lineRule="auto"/>
-        <w:rPr>
-          <w:rFonts w:ascii="Times New Roman" w:eastAsia="Times New Roman" w:hAnsi="Symbol" w:cs="Times New Roman"/>
-          <w:sz w:val="24"/>
-          <w:szCs w:val="24"/>
-          <w:lang w:eastAsia="en-GB"/>
-        </w:rPr>
-      </w:pPr>
-    </w:p>
-    <w:p>
-      <w:pPr>
-        <w:spacing w:after="0" w:line="240" w:lineRule="auto"/>
-        <w:rPr>
-          <w:rFonts w:ascii="Times New Roman" w:eastAsia="Times New Roman" w:hAnsi="Symbol" w:cs="Times New Roman"/>
-          <w:sz w:val="24"/>
-          <w:szCs w:val="24"/>
-          <w:u w:val="single"/>
-          <w:lang w:eastAsia="en-GB"/>
-        </w:rPr>
-      </w:pPr>
-      <w:r>
-        <w:rPr>
-          <w:rFonts w:ascii="Times New Roman" w:eastAsia="Times New Roman" w:hAnsi="Symbol" w:cs="Times New Roman"/>
-          <w:sz w:val="24"/>
-          <w:szCs w:val="24"/>
-          <w:u w:val="single"/>
-          <w:lang w:eastAsia="en-GB"/>
-        </w:rPr>
-        <w:t>Edge</w:t>
-      </w:r>
-      <w:r>
-        <w:rPr>
-          <w:rFonts w:ascii="Times New Roman" w:eastAsia="Times New Roman" w:hAnsi="Symbol" w:cs="Times New Roman"/>
-          <w:sz w:val="24"/>
-          <w:szCs w:val="24"/>
-          <w:u w:val="single"/>
-          <w:lang w:eastAsia="en-GB"/>
-        </w:rPr>
-        <w:t xml:space="preserve"> class</w:t>
-      </w:r>
+          <w:sz w:val="28"/>
+          <w:szCs w:val="28"/>
+          <w:u w:val="single"/>
+          <w:lang w:eastAsia="en-GB"/>
+        </w:rPr>
+      </w:pPr>
+      <w:r>
+        <w:rPr>
+          <w:rFonts w:ascii="Times New Roman" w:eastAsia="Times New Roman" w:hAnsi="Symbol" w:cs="Times New Roman"/>
+          <w:sz w:val="28"/>
+          <w:szCs w:val="28"/>
+          <w:u w:val="single"/>
+          <w:lang w:eastAsia="en-GB"/>
+        </w:rPr>
+        <w:t>Class roles and brief description</w:t>
+      </w:r>
+    </w:p>
+    <w:p>
+      <w:pPr>
+        <w:spacing w:after="0" w:line="240" w:lineRule="auto"/>
+        <w:rPr>
+          <w:rFonts w:ascii="Times New Roman" w:eastAsia="Times New Roman" w:hAnsi="Symbol" w:cs="Times New Roman"/>
+          <w:sz w:val="28"/>
+          <w:szCs w:val="28"/>
+          <w:lang w:eastAsia="en-GB"/>
+        </w:rPr>
+      </w:pPr>
+    </w:p>
+    <w:p>
+      <w:pPr>
+        <w:spacing w:after="0" w:line="240" w:lineRule="auto"/>
+        <w:rPr>
+          <w:rFonts w:ascii="Times New Roman" w:eastAsia="Times New Roman" w:hAnsi="Symbol" w:cs="Times New Roman"/>
+          <w:sz w:val="28"/>
+          <w:szCs w:val="28"/>
+          <w:u w:val="single"/>
+          <w:lang w:eastAsia="en-GB"/>
+        </w:rPr>
+      </w:pPr>
+      <w:r>
+        <w:rPr>
+          <w:rFonts w:ascii="Times New Roman" w:eastAsia="Times New Roman" w:hAnsi="Symbol" w:cs="Times New Roman"/>
+          <w:sz w:val="28"/>
+          <w:szCs w:val="28"/>
+          <w:u w:val="single"/>
+          <w:lang w:eastAsia="en-GB"/>
+        </w:rPr>
+        <w:t>Edge class</w:t>
+      </w:r>
+    </w:p>
+    <w:p>
+      <w:pPr>
+        <w:spacing w:after="0" w:line="240" w:lineRule="auto"/>
+        <w:rPr>
+          <w:rFonts w:ascii="Times New Roman" w:eastAsia="Times New Roman" w:hAnsi="Symbol" w:cs="Times New Roman"/>
+          <w:sz w:val="28"/>
+          <w:szCs w:val="28"/>
+          <w:lang w:eastAsia="en-GB"/>
+        </w:rPr>
+      </w:pPr>
+      <w:r>
+        <w:rPr>
+          <w:rFonts w:ascii="Times New Roman" w:eastAsia="Times New Roman" w:hAnsi="Symbol" w:cs="Times New Roman"/>
+          <w:sz w:val="28"/>
+          <w:szCs w:val="28"/>
+          <w:lang w:eastAsia="en-GB"/>
+        </w:rPr>
+        <w:t xml:space="preserve">Implements </w:t>
+      </w:r>
+      <w:r>
+        <w:rPr>
+          <w:rFonts w:ascii="Times New Roman" w:eastAsia="Times New Roman" w:hAnsi="Symbol" w:cs="Times New Roman"/>
+          <w:sz w:val="28"/>
+          <w:szCs w:val="28"/>
+          <w:lang w:eastAsia="en-GB"/>
+        </w:rPr>
+        <w:t>EdgeIn.</w:t>
+      </w:r>
+    </w:p>
+    <w:p>
+      <w:pPr>
+        <w:spacing w:after="0" w:line="240" w:lineRule="auto"/>
+        <w:rPr>
+          <w:rFonts w:ascii="Times New Roman" w:eastAsia="Times New Roman" w:hAnsi="Symbol" w:cs="Times New Roman"/>
+          <w:sz w:val="28"/>
+          <w:szCs w:val="28"/>
+          <w:lang w:eastAsia="en-GB"/>
+        </w:rPr>
+      </w:pPr>
+    </w:p>
+    <w:p>
+      <w:pPr>
+        <w:spacing w:after="0" w:line="240" w:lineRule="auto"/>
+        <w:rPr>
+          <w:rFonts w:ascii="Times New Roman" w:eastAsia="Times New Roman" w:hAnsi="Symbol" w:cs="Times New Roman"/>
+          <w:sz w:val="28"/>
+          <w:szCs w:val="28"/>
+          <w:u w:val="single"/>
+          <w:lang w:eastAsia="en-GB"/>
+        </w:rPr>
+      </w:pPr>
+      <w:r>
+        <w:rPr>
+          <w:rFonts w:ascii="Times New Roman" w:eastAsia="Times New Roman" w:hAnsi="Symbol" w:cs="Times New Roman"/>
+          <w:sz w:val="28"/>
+          <w:szCs w:val="28"/>
+          <w:u w:val="single"/>
+          <w:lang w:eastAsia="en-GB"/>
+        </w:rPr>
+        <w:t>EdgeI</w:t>
+      </w:r>
+      <w:r>
+        <w:rPr>
+          <w:rFonts w:ascii="Times New Roman" w:eastAsia="Times New Roman" w:hAnsi="Symbol" w:cs="Times New Roman"/>
+          <w:sz w:val="28"/>
+          <w:szCs w:val="28"/>
+          <w:u w:val="single"/>
+          <w:lang w:eastAsia="en-GB"/>
+        </w:rPr>
+        <w:t>n</w:t>
+      </w:r>
+    </w:p>
+    <w:p>
+      <w:pPr>
+        <w:spacing w:after="0" w:line="240" w:lineRule="auto"/>
+        <w:rPr>
+          <w:rFonts w:ascii="Times New Roman" w:eastAsia="Times New Roman" w:hAnsi="Symbol" w:cs="Times New Roman"/>
+          <w:sz w:val="28"/>
+          <w:szCs w:val="28"/>
+          <w:lang w:eastAsia="en-GB"/>
+        </w:rPr>
+      </w:pPr>
+      <w:r>
+        <w:rPr>
+          <w:rFonts w:ascii="Times New Roman" w:eastAsia="Times New Roman" w:hAnsi="Symbol" w:cs="Times New Roman"/>
+          <w:sz w:val="28"/>
+          <w:szCs w:val="28"/>
+          <w:lang w:eastAsia="en-GB"/>
+        </w:rPr>
+        <w:t>Edge interface</w:t>
+      </w:r>
+      <w:r>
+        <w:rPr>
+          <w:rFonts w:ascii="Times New Roman" w:eastAsia="Times New Roman" w:hAnsi="Symbol" w:cs="Times New Roman"/>
+          <w:sz w:val="28"/>
+          <w:szCs w:val="28"/>
+          <w:lang w:eastAsia="en-GB"/>
+        </w:rPr>
+        <w:t xml:space="preserve"> which represents the edge between two connected nodes on a specific label(line). Contains six methods, getters and setters for </w:t>
+      </w:r>
+    </w:p>
+    <w:p>
+      <w:pPr>
+        <w:spacing w:after="0" w:line="240" w:lineRule="auto"/>
+        <w:rPr>
+          <w:rFonts w:ascii="Times New Roman" w:eastAsia="Times New Roman" w:hAnsi="Symbol" w:cs="Times New Roman"/>
+          <w:sz w:val="28"/>
+          <w:szCs w:val="28"/>
+          <w:lang w:eastAsia="en-GB"/>
+        </w:rPr>
+      </w:pPr>
+    </w:p>
+    <w:p>
+      <w:pPr>
+        <w:spacing w:after="0" w:line="240" w:lineRule="auto"/>
+        <w:rPr>
+          <w:rFonts w:ascii="Times New Roman" w:eastAsia="Times New Roman" w:hAnsi="Symbol" w:cs="Times New Roman"/>
+          <w:sz w:val="28"/>
+          <w:szCs w:val="28"/>
+          <w:u w:val="single"/>
+          <w:lang w:eastAsia="en-GB"/>
+        </w:rPr>
+      </w:pPr>
+      <w:r>
+        <w:rPr>
+          <w:rFonts w:ascii="Times New Roman" w:eastAsia="Times New Roman" w:hAnsi="Symbol" w:cs="Times New Roman"/>
+          <w:sz w:val="28"/>
+          <w:szCs w:val="28"/>
+          <w:u w:val="single"/>
+          <w:lang w:eastAsia="en-GB"/>
+        </w:rPr>
+        <w:t>Node</w:t>
+      </w:r>
+    </w:p>
+    <w:p>
+      <w:pPr>
+        <w:spacing w:after="0" w:line="240" w:lineRule="auto"/>
+        <w:rPr>
+          <w:rFonts w:ascii="Times New Roman" w:eastAsia="Times New Roman" w:hAnsi="Symbol" w:cs="Times New Roman"/>
+          <w:sz w:val="28"/>
+          <w:szCs w:val="28"/>
+          <w:lang w:eastAsia="en-GB"/>
+        </w:rPr>
+      </w:pPr>
+      <w:r>
+        <w:rPr>
+          <w:rFonts w:ascii="Times New Roman" w:eastAsia="Times New Roman" w:hAnsi="Symbol" w:cs="Times New Roman"/>
+          <w:sz w:val="28"/>
+          <w:szCs w:val="28"/>
+          <w:lang w:eastAsia="en-GB"/>
+        </w:rPr>
+        <w:t>Implements NodeIn.</w:t>
+      </w:r>
+    </w:p>
+    <w:p>
+      <w:pPr>
+        <w:spacing w:after="0" w:line="240" w:lineRule="auto"/>
+        <w:rPr>
+          <w:rFonts w:ascii="Times New Roman" w:eastAsia="Times New Roman" w:hAnsi="Symbol" w:cs="Times New Roman"/>
+          <w:sz w:val="28"/>
+          <w:szCs w:val="28"/>
+          <w:lang w:eastAsia="en-GB"/>
+        </w:rPr>
+      </w:pPr>
+    </w:p>
+    <w:p>
+      <w:pPr>
+        <w:spacing w:after="0" w:line="240" w:lineRule="auto"/>
+        <w:rPr>
+          <w:rFonts w:ascii="Times New Roman" w:eastAsia="Times New Roman" w:hAnsi="Symbol" w:cs="Times New Roman"/>
+          <w:sz w:val="28"/>
+          <w:szCs w:val="28"/>
+          <w:u w:val="single"/>
+          <w:lang w:eastAsia="en-GB"/>
+        </w:rPr>
+      </w:pPr>
+      <w:r>
+        <w:rPr>
+          <w:rFonts w:ascii="Times New Roman" w:eastAsia="Times New Roman" w:hAnsi="Symbol" w:cs="Times New Roman"/>
+          <w:sz w:val="28"/>
+          <w:szCs w:val="28"/>
+          <w:u w:val="single"/>
+          <w:lang w:eastAsia="en-GB"/>
+        </w:rPr>
+        <w:t>Node</w:t>
+      </w:r>
+      <w:r>
+        <w:rPr>
+          <w:rFonts w:ascii="Times New Roman" w:eastAsia="Times New Roman" w:hAnsi="Symbol" w:cs="Times New Roman"/>
+          <w:sz w:val="28"/>
+          <w:szCs w:val="28"/>
+          <w:u w:val="single"/>
+          <w:lang w:eastAsia="en-GB"/>
+        </w:rPr>
+        <w:t>In</w:t>
+      </w:r>
+    </w:p>
+    <w:p>
+      <w:pPr>
+        <w:spacing w:after="0" w:line="240" w:lineRule="auto"/>
+        <w:rPr>
+          <w:rFonts w:ascii="Times New Roman" w:eastAsia="Times New Roman" w:hAnsi="Symbol" w:cs="Times New Roman"/>
+          <w:sz w:val="28"/>
+          <w:szCs w:val="28"/>
+          <w:lang w:eastAsia="en-GB"/>
+        </w:rPr>
+      </w:pPr>
+      <w:r>
+        <w:rPr>
+          <w:rFonts w:ascii="Times New Roman" w:eastAsia="Times New Roman" w:hAnsi="Symbol" w:cs="Times New Roman"/>
+          <w:sz w:val="28"/>
+          <w:szCs w:val="28"/>
+          <w:lang w:eastAsia="en-GB"/>
+        </w:rPr>
+        <w:t>Node interface which represents a node on the multigraph. It contains a unique ID and a name (station name).</w:t>
+      </w:r>
+    </w:p>
+    <w:p>
+      <w:pPr>
+        <w:spacing w:after="0" w:line="240" w:lineRule="auto"/>
+        <w:rPr>
+          <w:rFonts w:ascii="Times New Roman" w:eastAsia="Times New Roman" w:hAnsi="Symbol" w:cs="Times New Roman"/>
+          <w:sz w:val="28"/>
+          <w:szCs w:val="28"/>
+          <w:lang w:eastAsia="en-GB"/>
+        </w:rPr>
+      </w:pPr>
+    </w:p>
+    <w:p>
+      <w:pPr>
+        <w:spacing w:after="0" w:line="240" w:lineRule="auto"/>
+        <w:rPr>
+          <w:rFonts w:ascii="Times New Roman" w:eastAsia="Times New Roman" w:hAnsi="Symbol" w:cs="Times New Roman"/>
+          <w:sz w:val="28"/>
+          <w:szCs w:val="28"/>
+          <w:u w:val="single"/>
+          <w:lang w:eastAsia="en-GB"/>
+        </w:rPr>
+      </w:pPr>
+      <w:r>
+        <w:rPr>
+          <w:rFonts w:ascii="Times New Roman" w:eastAsia="Times New Roman" w:hAnsi="Symbol" w:cs="Times New Roman"/>
+          <w:sz w:val="28"/>
+          <w:szCs w:val="28"/>
+          <w:u w:val="single"/>
+          <w:lang w:eastAsia="en-GB"/>
+        </w:rPr>
+        <w:t>Multigraph ADT</w:t>
+      </w:r>
+    </w:p>
+    <w:p>
+      <w:pPr>
+        <w:spacing w:after="0" w:line="240" w:lineRule="auto"/>
+        <w:rPr>
+          <w:rFonts w:ascii="Times New Roman" w:eastAsia="Times New Roman" w:hAnsi="Symbol" w:cs="Times New Roman"/>
+          <w:sz w:val="28"/>
+          <w:szCs w:val="28"/>
+          <w:lang w:eastAsia="en-GB"/>
+        </w:rPr>
+      </w:pPr>
+      <w:r>
+        <w:rPr>
+          <w:rFonts w:ascii="Times New Roman" w:eastAsia="Times New Roman" w:hAnsi="Symbol" w:cs="Times New Roman"/>
+          <w:sz w:val="28"/>
+          <w:szCs w:val="28"/>
+          <w:lang w:eastAsia="en-GB"/>
+        </w:rPr>
+        <w:t>Implements MultigraphIn.</w:t>
+      </w:r>
+    </w:p>
+    <w:p>
+      <w:pPr>
+        <w:spacing w:after="0" w:line="240" w:lineRule="auto"/>
+        <w:rPr>
+          <w:rFonts w:ascii="Times New Roman" w:eastAsia="Times New Roman" w:hAnsi="Symbol" w:cs="Times New Roman"/>
+          <w:sz w:val="28"/>
+          <w:szCs w:val="28"/>
+          <w:lang w:eastAsia="en-GB"/>
+        </w:rPr>
+      </w:pPr>
+    </w:p>
+    <w:p>
+      <w:pPr>
+        <w:spacing w:after="0" w:line="240" w:lineRule="auto"/>
+        <w:rPr>
+          <w:rFonts w:ascii="Times New Roman" w:eastAsia="Times New Roman" w:hAnsi="Symbol" w:cs="Times New Roman"/>
+          <w:sz w:val="28"/>
+          <w:szCs w:val="28"/>
+          <w:u w:val="single"/>
+          <w:lang w:eastAsia="en-GB"/>
+        </w:rPr>
+      </w:pPr>
+      <w:r>
+        <w:rPr>
+          <w:rFonts w:ascii="Times New Roman" w:eastAsia="Times New Roman" w:hAnsi="Symbol" w:cs="Times New Roman"/>
+          <w:sz w:val="28"/>
+          <w:szCs w:val="28"/>
+          <w:u w:val="single"/>
+          <w:lang w:eastAsia="en-GB"/>
+        </w:rPr>
+        <w:t>MultigraphIn</w:t>
+      </w:r>
+    </w:p>
+    <w:p>
+      <w:pPr>
+        <w:spacing w:after="0" w:line="240" w:lineRule="auto"/>
+        <w:rPr>
+          <w:rFonts w:ascii="Times New Roman" w:eastAsia="Times New Roman" w:hAnsi="Symbol" w:cs="Times New Roman"/>
+          <w:sz w:val="28"/>
+          <w:szCs w:val="28"/>
+          <w:lang w:eastAsia="en-GB"/>
+        </w:rPr>
+      </w:pPr>
+      <w:r>
+        <w:rPr>
+          <w:rFonts w:ascii="Times New Roman" w:eastAsia="Times New Roman" w:hAnsi="Symbol" w:cs="Times New Roman"/>
+          <w:sz w:val="28"/>
+          <w:szCs w:val="28"/>
+          <w:lang w:eastAsia="en-GB"/>
+        </w:rPr>
+        <w:t xml:space="preserve">The multigraph interface which represents the graph and holds all of the nodes and edges. </w:t>
+      </w:r>
+    </w:p>
+    <w:p>
+      <w:pPr>
+        <w:spacing w:after="0" w:line="240" w:lineRule="auto"/>
+        <w:rPr>
+          <w:rFonts w:ascii="Times New Roman" w:eastAsia="Times New Roman" w:hAnsi="Symbol" w:cs="Times New Roman"/>
+          <w:sz w:val="28"/>
+          <w:szCs w:val="28"/>
+          <w:lang w:eastAsia="en-GB"/>
+        </w:rPr>
+      </w:pPr>
+    </w:p>
+    <w:p>
+      <w:pPr>
+        <w:spacing w:after="0" w:line="240" w:lineRule="auto"/>
+        <w:rPr>
+          <w:rFonts w:ascii="Times New Roman" w:eastAsia="Times New Roman" w:hAnsi="Symbol" w:cs="Times New Roman"/>
+          <w:sz w:val="28"/>
+          <w:szCs w:val="28"/>
+          <w:u w:val="single"/>
+          <w:lang w:eastAsia="en-GB"/>
+        </w:rPr>
+      </w:pPr>
+      <w:r>
+        <w:rPr>
+          <w:rFonts w:ascii="Times New Roman" w:eastAsia="Times New Roman" w:hAnsi="Symbol" w:cs="Times New Roman"/>
+          <w:sz w:val="28"/>
+          <w:szCs w:val="28"/>
+          <w:u w:val="single"/>
+          <w:lang w:eastAsia="en-GB"/>
+        </w:rPr>
+        <w:t>Search</w:t>
+      </w:r>
+    </w:p>
+    <w:p>
+      <w:pPr>
+        <w:spacing w:after="0" w:line="240" w:lineRule="auto"/>
+        <w:rPr>
+          <w:rFonts w:ascii="Times New Roman" w:eastAsia="Times New Roman" w:hAnsi="Symbol" w:cs="Times New Roman"/>
+          <w:sz w:val="28"/>
+          <w:szCs w:val="28"/>
+          <w:lang w:eastAsia="en-GB"/>
+        </w:rPr>
+      </w:pPr>
+      <w:r>
+        <w:rPr>
+          <w:rFonts w:ascii="Times New Roman" w:eastAsia="Times New Roman" w:hAnsi="Symbol" w:cs="Times New Roman"/>
+          <w:sz w:val="28"/>
+          <w:szCs w:val="28"/>
+          <w:lang w:eastAsia="en-GB"/>
+        </w:rPr>
+        <w:t>A class responsible for finding the shortest route between two nodes and returning it as an ArrayList to the menu to output. It is also responsible for error checking</w:t>
+      </w:r>
+      <w:r>
+        <w:rPr>
+          <w:rFonts w:ascii="Times New Roman" w:eastAsia="Times New Roman" w:hAnsi="Symbol" w:cs="Times New Roman"/>
+          <w:sz w:val="28"/>
+          <w:szCs w:val="28"/>
+          <w:lang w:eastAsia="en-GB"/>
+        </w:rPr>
+        <w:t xml:space="preserve"> (checkStationExists)</w:t>
+      </w:r>
+      <w:r>
+        <w:rPr>
+          <w:rFonts w:ascii="Times New Roman" w:eastAsia="Times New Roman" w:hAnsi="Symbol" w:cs="Times New Roman"/>
+          <w:sz w:val="28"/>
+          <w:szCs w:val="28"/>
+          <w:lang w:eastAsia="en-GB"/>
+        </w:rPr>
+        <w:t>.</w:t>
+      </w:r>
+    </w:p>
+    <w:p>
+      <w:pPr>
+        <w:spacing w:after="0" w:line="240" w:lineRule="auto"/>
+        <w:rPr>
+          <w:rFonts w:ascii="Times New Roman" w:eastAsia="Times New Roman" w:hAnsi="Symbol" w:cs="Times New Roman"/>
+          <w:sz w:val="28"/>
+          <w:szCs w:val="28"/>
+          <w:lang w:eastAsia="en-GB"/>
+        </w:rPr>
+      </w:pPr>
+    </w:p>
+    <w:p>
+      <w:pPr>
+        <w:spacing w:after="0" w:line="240" w:lineRule="auto"/>
+        <w:rPr>
+          <w:rFonts w:ascii="Times New Roman" w:eastAsia="Times New Roman" w:hAnsi="Symbol" w:cs="Times New Roman"/>
+          <w:sz w:val="28"/>
+          <w:szCs w:val="28"/>
+          <w:u w:val="single"/>
+          <w:lang w:eastAsia="en-GB"/>
+        </w:rPr>
+      </w:pPr>
+      <w:r>
+        <w:rPr>
+          <w:rFonts w:ascii="Times New Roman" w:eastAsia="Times New Roman" w:hAnsi="Symbol" w:cs="Times New Roman"/>
+          <w:sz w:val="28"/>
+          <w:szCs w:val="28"/>
+          <w:u w:val="single"/>
+          <w:lang w:eastAsia="en-GB"/>
+        </w:rPr>
+        <w:t>Menu</w:t>
+      </w:r>
+    </w:p>
+    <w:p>
+      <w:pPr>
+        <w:spacing w:after="0" w:line="240" w:lineRule="auto"/>
+        <w:rPr>
+          <w:rFonts w:ascii="Times New Roman" w:eastAsia="Times New Roman" w:hAnsi="Symbol" w:cs="Times New Roman"/>
+          <w:sz w:val="28"/>
+          <w:szCs w:val="28"/>
+          <w:lang w:eastAsia="en-GB"/>
+        </w:rPr>
+      </w:pPr>
+      <w:r>
+        <w:rPr>
+          <w:rFonts w:ascii="Times New Roman" w:eastAsia="Times New Roman" w:hAnsi="Symbol" w:cs="Times New Roman"/>
+          <w:sz w:val="28"/>
+          <w:szCs w:val="28"/>
+          <w:lang w:eastAsia="en-GB"/>
+        </w:rPr>
+        <w:t>Menu is responsible for handling getting user input and displaying the result of a search.</w:t>
+      </w:r>
+    </w:p>
+    <w:p>
+      <w:pPr>
+        <w:spacing w:after="0" w:line="240" w:lineRule="auto"/>
+        <w:rPr>
+          <w:rFonts w:ascii="Times New Roman" w:eastAsia="Times New Roman" w:hAnsi="Symbol" w:cs="Times New Roman"/>
+          <w:sz w:val="28"/>
+          <w:szCs w:val="28"/>
+          <w:lang w:eastAsia="en-GB"/>
+        </w:rPr>
+      </w:pPr>
+    </w:p>
+    <w:p>
+      <w:pPr>
+        <w:spacing w:after="0" w:line="240" w:lineRule="auto"/>
+        <w:rPr>
+          <w:rFonts w:ascii="Times New Roman" w:eastAsia="Times New Roman" w:hAnsi="Symbol" w:cs="Times New Roman"/>
+          <w:sz w:val="28"/>
+          <w:szCs w:val="28"/>
+          <w:u w:val="single"/>
+          <w:lang w:eastAsia="en-GB"/>
+        </w:rPr>
+      </w:pPr>
+      <w:r>
+        <w:rPr>
+          <w:rFonts w:ascii="Times New Roman" w:eastAsia="Times New Roman" w:hAnsi="Symbol" w:cs="Times New Roman"/>
+          <w:sz w:val="28"/>
+          <w:szCs w:val="28"/>
+          <w:u w:val="single"/>
+          <w:lang w:eastAsia="en-GB"/>
+        </w:rPr>
+        <w:t>MapParser</w:t>
+      </w:r>
+    </w:p>
+    <w:p>
+      <w:pPr>
+        <w:spacing w:after="0" w:line="240" w:lineRule="auto"/>
+        <w:rPr>
+          <w:rFonts w:ascii="Times New Roman" w:eastAsia="Times New Roman" w:hAnsi="Symbol" w:cs="Times New Roman"/>
+          <w:sz w:val="28"/>
+          <w:szCs w:val="28"/>
+          <w:lang w:eastAsia="en-GB"/>
+        </w:rPr>
+      </w:pPr>
+      <w:r>
+        <w:rPr>
+          <w:rFonts w:ascii="Times New Roman" w:eastAsia="Times New Roman" w:hAnsi="Symbol" w:cs="Times New Roman"/>
+          <w:sz w:val="28"/>
+          <w:szCs w:val="28"/>
+          <w:lang w:eastAsia="en-GB"/>
+        </w:rPr>
+        <w:t xml:space="preserve">MapParser parses and tokenises data from the input file and generating the multigraph from it. </w:t>
+      </w:r>
+    </w:p>
+    <w:p>
+      <w:pPr>
+        <w:spacing w:after="0" w:line="240" w:lineRule="auto"/>
+        <w:rPr>
+          <w:rFonts w:ascii="Times New Roman" w:eastAsia="Times New Roman" w:hAnsi="Symbol" w:cs="Times New Roman"/>
+          <w:sz w:val="28"/>
+          <w:szCs w:val="28"/>
+          <w:u w:val="single"/>
+          <w:lang w:eastAsia="en-GB"/>
+        </w:rPr>
+      </w:pPr>
       <w:bookmarkStart w:id="0" w:name="_GoBack"/>
       <w:bookmarkEnd w:id="0"/>
     </w:p>
@@ -94,188 +576,73 @@
         <w:spacing w:after="0" w:line="240" w:lineRule="auto"/>
         <w:rPr>
           <w:rFonts w:ascii="Times New Roman" w:eastAsia="Times New Roman" w:hAnsi="Symbol" w:cs="Times New Roman"/>
-          <w:sz w:val="24"/>
-          <w:szCs w:val="24"/>
-          <w:u w:val="single"/>
-          <w:lang w:eastAsia="en-GB"/>
-        </w:rPr>
-      </w:pPr>
-    </w:p>
-    <w:p>
-      <w:pPr>
-        <w:spacing w:after="0" w:line="240" w:lineRule="auto"/>
-        <w:rPr>
-          <w:rFonts w:ascii="Times New Roman" w:eastAsia="Times New Roman" w:hAnsi="Symbol" w:cs="Times New Roman"/>
-          <w:sz w:val="24"/>
-          <w:szCs w:val="24"/>
-          <w:lang w:eastAsia="en-GB"/>
-        </w:rPr>
-      </w:pPr>
-    </w:p>
-    <w:p>
-      <w:pPr>
-        <w:spacing w:after="0" w:line="240" w:lineRule="auto"/>
-        <w:rPr>
-          <w:rFonts w:ascii="Times New Roman" w:eastAsia="Times New Roman" w:hAnsi="Symbol" w:cs="Times New Roman"/>
-          <w:sz w:val="24"/>
-          <w:szCs w:val="24"/>
-          <w:lang w:eastAsia="en-GB"/>
-        </w:rPr>
-      </w:pPr>
-      <w:r>
-        <w:rPr>
-          <w:rFonts w:ascii="Times New Roman" w:eastAsia="Times New Roman" w:hAnsi="Symbol" w:cs="Times New Roman"/>
-          <w:sz w:val="24"/>
-          <w:szCs w:val="24"/>
-          <w:lang w:eastAsia="en-GB"/>
-        </w:rPr>
-        <w:t>Node</w:t>
-      </w:r>
-    </w:p>
-    <w:p>
-      <w:pPr>
-        <w:spacing w:after="0" w:line="240" w:lineRule="auto"/>
-        <w:rPr>
-          <w:rFonts w:ascii="Times New Roman" w:eastAsia="Times New Roman" w:hAnsi="Symbol" w:cs="Times New Roman"/>
-          <w:sz w:val="24"/>
-          <w:szCs w:val="24"/>
-          <w:lang w:eastAsia="en-GB"/>
-        </w:rPr>
-      </w:pPr>
-    </w:p>
-    <w:p>
-      <w:pPr>
-        <w:spacing w:after="0" w:line="240" w:lineRule="auto"/>
-        <w:rPr>
-          <w:rFonts w:ascii="Times New Roman" w:eastAsia="Times New Roman" w:hAnsi="Symbol" w:cs="Times New Roman"/>
-          <w:sz w:val="24"/>
-          <w:szCs w:val="24"/>
-          <w:lang w:eastAsia="en-GB"/>
-        </w:rPr>
-      </w:pPr>
-      <w:r>
-        <w:rPr>
-          <w:rFonts w:ascii="Times New Roman" w:eastAsia="Times New Roman" w:hAnsi="Symbol" w:cs="Times New Roman"/>
-          <w:sz w:val="24"/>
-          <w:szCs w:val="24"/>
-          <w:lang w:eastAsia="en-GB"/>
-        </w:rPr>
-        <w:t>Multigraph ADT</w:t>
-      </w:r>
-    </w:p>
-    <w:p>
-      <w:pPr>
-        <w:spacing w:after="0" w:line="240" w:lineRule="auto"/>
-        <w:rPr>
-          <w:rFonts w:ascii="Times New Roman" w:eastAsia="Times New Roman" w:hAnsi="Symbol" w:cs="Times New Roman"/>
-          <w:sz w:val="24"/>
-          <w:szCs w:val="24"/>
-          <w:lang w:eastAsia="en-GB"/>
-        </w:rPr>
-      </w:pPr>
-    </w:p>
-    <w:p>
-      <w:pPr>
-        <w:spacing w:after="0" w:line="240" w:lineRule="auto"/>
-        <w:rPr>
-          <w:rFonts w:ascii="Times New Roman" w:eastAsia="Times New Roman" w:hAnsi="Symbol" w:cs="Times New Roman"/>
-          <w:sz w:val="24"/>
-          <w:szCs w:val="24"/>
-          <w:lang w:eastAsia="en-GB"/>
-        </w:rPr>
-      </w:pPr>
-      <w:r>
-        <w:rPr>
-          <w:rFonts w:ascii="Times New Roman" w:eastAsia="Times New Roman" w:hAnsi="Symbol" w:cs="Times New Roman"/>
-          <w:sz w:val="24"/>
-          <w:szCs w:val="24"/>
-          <w:lang w:eastAsia="en-GB"/>
-        </w:rPr>
-        <w:t>Search</w:t>
-      </w:r>
-    </w:p>
-    <w:p>
-      <w:pPr>
-        <w:spacing w:after="0" w:line="240" w:lineRule="auto"/>
-        <w:rPr>
-          <w:rFonts w:ascii="Times New Roman" w:eastAsia="Times New Roman" w:hAnsi="Symbol" w:cs="Times New Roman"/>
-          <w:sz w:val="24"/>
-          <w:szCs w:val="24"/>
-          <w:lang w:eastAsia="en-GB"/>
-        </w:rPr>
-      </w:pPr>
-    </w:p>
-    <w:p>
-      <w:pPr>
-        <w:spacing w:after="0" w:line="240" w:lineRule="auto"/>
-        <w:rPr>
-          <w:rFonts w:ascii="Times New Roman" w:eastAsia="Times New Roman" w:hAnsi="Symbol" w:cs="Times New Roman"/>
-          <w:sz w:val="24"/>
-          <w:szCs w:val="24"/>
-          <w:lang w:eastAsia="en-GB"/>
-        </w:rPr>
-      </w:pPr>
-      <w:r>
-        <w:rPr>
-          <w:rFonts w:ascii="Times New Roman" w:eastAsia="Times New Roman" w:hAnsi="Symbol" w:cs="Times New Roman"/>
-          <w:sz w:val="24"/>
-          <w:szCs w:val="24"/>
-          <w:lang w:eastAsia="en-GB"/>
-        </w:rPr>
-        <w:t>Menu</w:t>
-      </w:r>
-    </w:p>
-    <w:p>
-      <w:pPr>
-        <w:spacing w:after="0" w:line="240" w:lineRule="auto"/>
-        <w:rPr>
-          <w:rFonts w:ascii="Times New Roman" w:eastAsia="Times New Roman" w:hAnsi="Symbol" w:cs="Times New Roman"/>
-          <w:sz w:val="24"/>
-          <w:szCs w:val="24"/>
-          <w:lang w:eastAsia="en-GB"/>
-        </w:rPr>
-      </w:pPr>
-    </w:p>
-    <w:p>
-      <w:pPr>
-        <w:spacing w:after="0" w:line="240" w:lineRule="auto"/>
-        <w:rPr>
-          <w:rFonts w:ascii="Times New Roman" w:eastAsia="Times New Roman" w:hAnsi="Symbol" w:cs="Times New Roman"/>
-          <w:sz w:val="24"/>
-          <w:szCs w:val="24"/>
-          <w:lang w:eastAsia="en-GB"/>
-        </w:rPr>
-      </w:pPr>
-    </w:p>
-    <w:p>
-      <w:pPr>
-        <w:spacing w:after="0" w:line="240" w:lineRule="auto"/>
-        <w:rPr>
-          <w:rFonts w:ascii="Times New Roman" w:eastAsia="Times New Roman" w:hAnsi="Symbol" w:cs="Times New Roman"/>
-          <w:sz w:val="24"/>
-          <w:szCs w:val="24"/>
-          <w:lang w:eastAsia="en-GB"/>
-        </w:rPr>
-      </w:pPr>
-    </w:p>
-    <w:p>
-      <w:pPr>
-        <w:spacing w:after="0" w:line="240" w:lineRule="auto"/>
-        <w:rPr>
-          <w:rFonts w:ascii="Times New Roman" w:eastAsia="Times New Roman" w:hAnsi="Symbol" w:cs="Times New Roman"/>
-          <w:sz w:val="24"/>
-          <w:szCs w:val="24"/>
-          <w:lang w:eastAsia="en-GB"/>
-        </w:rPr>
-      </w:pPr>
-    </w:p>
-    <w:p>
-      <w:pPr>
-        <w:spacing w:after="0" w:line="240" w:lineRule="auto"/>
-        <w:rPr>
-          <w:rFonts w:ascii="Times New Roman" w:eastAsia="Times New Roman" w:hAnsi="Symbol" w:cs="Times New Roman"/>
-          <w:sz w:val="24"/>
-          <w:szCs w:val="24"/>
+          <w:sz w:val="28"/>
+          <w:szCs w:val="28"/>
+          <w:u w:val="single"/>
+          <w:lang w:eastAsia="en-GB"/>
+        </w:rPr>
+      </w:pPr>
+      <w:proofErr w:type="spellStart"/>
+      <w:r>
+        <w:rPr>
+          <w:rFonts w:ascii="Times New Roman" w:eastAsia="Times New Roman" w:hAnsi="Symbol" w:cs="Times New Roman"/>
+          <w:sz w:val="28"/>
+          <w:szCs w:val="28"/>
+          <w:u w:val="single"/>
+          <w:lang w:eastAsia="en-GB"/>
+        </w:rPr>
+        <w:t>BadFileException</w:t>
+      </w:r>
+      <w:proofErr w:type="spellEnd"/>
+      <w:r>
+        <w:rPr>
+          <w:rFonts w:ascii="Times New Roman" w:eastAsia="Times New Roman" w:hAnsi="Symbol" w:cs="Times New Roman"/>
+          <w:sz w:val="28"/>
+          <w:szCs w:val="28"/>
+          <w:u w:val="single"/>
+          <w:lang w:eastAsia="en-GB"/>
+        </w:rPr>
+        <w:t>?</w:t>
+      </w:r>
+    </w:p>
+    <w:p>
+      <w:pPr>
+        <w:spacing w:after="0" w:line="240" w:lineRule="auto"/>
+        <w:rPr>
+          <w:rFonts w:ascii="Times New Roman" w:eastAsia="Times New Roman" w:hAnsi="Symbol" w:cs="Times New Roman"/>
+          <w:sz w:val="28"/>
+          <w:szCs w:val="28"/>
+          <w:lang w:eastAsia="en-GB"/>
+        </w:rPr>
+      </w:pPr>
+      <w:r>
+        <w:rPr>
+          <w:rFonts w:ascii="Times New Roman" w:eastAsia="Times New Roman" w:hAnsi="Symbol" w:cs="Times New Roman"/>
+          <w:sz w:val="28"/>
+          <w:szCs w:val="28"/>
+          <w:lang w:eastAsia="en-GB"/>
+        </w:rPr>
+        <w:t>MapParser throws this.</w:t>
+      </w:r>
+    </w:p>
+    <w:p>
+      <w:pPr>
+        <w:spacing w:after="0" w:line="240" w:lineRule="auto"/>
+        <w:rPr>
+          <w:rFonts w:ascii="Times New Roman" w:eastAsia="Times New Roman" w:hAnsi="Symbol" w:cs="Times New Roman"/>
+          <w:sz w:val="28"/>
+          <w:szCs w:val="28"/>
+          <w:lang w:eastAsia="en-GB"/>
+        </w:rPr>
+      </w:pPr>
+    </w:p>
+    <w:p>
+      <w:pPr>
+        <w:spacing w:after="0" w:line="240" w:lineRule="auto"/>
+        <w:rPr>
+          <w:rFonts w:ascii="Times New Roman" w:eastAsia="Times New Roman" w:hAnsi="Symbol" w:cs="Times New Roman"/>
+          <w:sz w:val="28"/>
+          <w:szCs w:val="28"/>
           <w:lang w:eastAsia="en-GB"/>
         </w:rPr>
       </w:pPr>
@@ -285,16 +652,16 @@
         <w:spacing w:after="0" w:line="240" w:lineRule="auto"/>
         <w:rPr>
           <w:rFonts w:ascii="Times New Roman" w:eastAsia="Times New Roman" w:hAnsi="Times New Roman" w:cs="Times New Roman"/>
-          <w:sz w:val="24"/>
-          <w:szCs w:val="24"/>
-          <w:lang w:eastAsia="en-GB"/>
-        </w:rPr>
-      </w:pPr>
-      <w:r>
-        <w:rPr>
-          <w:rFonts w:ascii="Times New Roman" w:eastAsia="Times New Roman" w:hAnsi="Symbol" w:cs="Times New Roman"/>
-          <w:sz w:val="24"/>
-          <w:szCs w:val="24"/>
+          <w:sz w:val="28"/>
+          <w:szCs w:val="28"/>
+          <w:lang w:eastAsia="en-GB"/>
+        </w:rPr>
+      </w:pPr>
+      <w:r>
+        <w:rPr>
+          <w:rFonts w:ascii="Times New Roman" w:eastAsia="Times New Roman" w:hAnsi="Symbol" w:cs="Times New Roman"/>
+          <w:sz w:val="28"/>
+          <w:szCs w:val="28"/>
           <w:lang w:eastAsia="en-GB"/>
         </w:rPr>
         <w:t></w:t>
@@ -302,17 +669,26 @@
       <w:r>
         <w:rPr>
           <w:rFonts w:ascii="Times New Roman" w:eastAsia="Times New Roman" w:hAnsi="Times New Roman" w:cs="Times New Roman"/>
-          <w:sz w:val="24"/>
-          <w:szCs w:val="24"/>
-          <w:lang w:eastAsia="en-GB"/>
-        </w:rPr>
-        <w:t xml:space="preserve">  A brief description of your diagram (approximately two pages) that: </w:t>
+          <w:sz w:val="28"/>
+          <w:szCs w:val="28"/>
+          <w:lang w:eastAsia="en-GB"/>
+        </w:rPr>
+        <w:t xml:space="preserve">  A brief description of your diagram (approximately two pages) that:</w:t>
       </w:r>
       <w:r>
         <w:rPr>
           <w:rFonts w:ascii="Times New Roman" w:eastAsia="Times New Roman" w:hAnsi="Times New Roman" w:cs="Times New Roman"/>
-          <w:sz w:val="24"/>
-          <w:szCs w:val="24"/>
+          <w:sz w:val="28"/>
+          <w:szCs w:val="28"/>
+          <w:lang w:eastAsia="en-GB"/>
+        </w:rPr>
+        <w:t> </w:t>
+      </w:r>
+      <w:r>
+        <w:rPr>
+          <w:rFonts w:ascii="Times New Roman" w:eastAsia="Times New Roman" w:hAnsi="Times New Roman" w:cs="Times New Roman"/>
+          <w:sz w:val="28"/>
+          <w:szCs w:val="28"/>
           <w:lang w:eastAsia="en-GB"/>
         </w:rPr>
         <w:br/>
@@ -328,18 +704,19 @@
         <w:ind w:left="375"/>
         <w:rPr>
           <w:rFonts w:ascii="Times New Roman" w:eastAsia="Times New Roman" w:hAnsi="Times New Roman" w:cs="Times New Roman"/>
-          <w:sz w:val="24"/>
-          <w:szCs w:val="24"/>
+          <w:sz w:val="28"/>
+          <w:szCs w:val="28"/>
           <w:lang w:eastAsia="en-GB"/>
         </w:rPr>
       </w:pPr>
       <w:r>
         <w:rPr>
           <w:rFonts w:ascii="Times New Roman" w:eastAsia="Times New Roman" w:hAnsi="Times New Roman" w:cs="Times New Roman"/>
-          <w:sz w:val="24"/>
-          <w:szCs w:val="24"/>
-          <w:lang w:eastAsia="en-GB"/>
-        </w:rPr>
+          <w:sz w:val="28"/>
+          <w:szCs w:val="28"/>
+          <w:lang w:eastAsia="en-GB"/>
+        </w:rPr>
+        <w:lastRenderedPageBreak/>
         <w:t>explains the role of each interface and each class in the design</w:t>
       </w:r>
     </w:p>
@@ -353,16 +730,16 @@
         <w:ind w:left="375"/>
         <w:rPr>
           <w:rFonts w:ascii="Times New Roman" w:eastAsia="Times New Roman" w:hAnsi="Times New Roman" w:cs="Times New Roman"/>
-          <w:sz w:val="24"/>
-          <w:szCs w:val="24"/>
+          <w:sz w:val="28"/>
+          <w:szCs w:val="28"/>
           <w:lang w:eastAsia="en-GB"/>
         </w:rPr>
       </w:pPr>
       <w:r>
         <w:rPr>
           <w:rFonts w:ascii="Times New Roman" w:eastAsia="Times New Roman" w:hAnsi="Times New Roman" w:cs="Times New Roman"/>
-          <w:sz w:val="24"/>
-          <w:szCs w:val="24"/>
+          <w:sz w:val="28"/>
+          <w:szCs w:val="28"/>
           <w:lang w:eastAsia="en-GB"/>
         </w:rPr>
         <w:t>explains the relationships between the interfaces and classes that you have identified</w:t>
@@ -378,22 +755,29 @@
         <w:ind w:left="375"/>
         <w:rPr>
           <w:rFonts w:ascii="Times New Roman" w:eastAsia="Times New Roman" w:hAnsi="Times New Roman" w:cs="Times New Roman"/>
-          <w:sz w:val="24"/>
-          <w:szCs w:val="24"/>
+          <w:sz w:val="28"/>
+          <w:szCs w:val="28"/>
           <w:lang w:eastAsia="en-GB"/>
         </w:rPr>
       </w:pPr>
       <w:r>
         <w:rPr>
           <w:rFonts w:ascii="Times New Roman" w:eastAsia="Times New Roman" w:hAnsi="Times New Roman" w:cs="Times New Roman"/>
-          <w:sz w:val="24"/>
-          <w:szCs w:val="24"/>
+          <w:sz w:val="28"/>
+          <w:szCs w:val="28"/>
           <w:lang w:eastAsia="en-GB"/>
         </w:rPr>
         <w:t>includes a brief description of each method that you have identified in each interface and class</w:t>
       </w:r>
     </w:p>
-    <w:p/>
+    <w:p>
+      <w:pPr>
+        <w:rPr>
+          <w:sz w:val="28"/>
+          <w:szCs w:val="28"/>
+        </w:rPr>
+      </w:pPr>
+    </w:p>
     <w:sectPr>
       <w:pgSz w:w="11906" w:h="16838"/>
       <w:pgMar w:top="1440" w:right="1440" w:bottom="1440" w:left="1440" w:header="708" w:footer="708" w:gutter="0"/>

</xml_diff>